<commit_message>
siste endringer på dokumentasjon
</commit_message>
<xml_diff>
--- a/CartoDB_NTNU.docx
+++ b/CartoDB_NTNU.docx
@@ -2,70 +2,6 @@
 <file path=word/document.xml><?xml version="1.0" encoding="utf-8"?>
 <w:document xmlns:wpc="http://schemas.microsoft.com/office/word/2010/wordprocessingCanvas" xmlns:mc="http://schemas.openxmlformats.org/markup-compatibility/2006" xmlns:o="urn:schemas-microsoft-com:office:office" xmlns:r="http://schemas.openxmlformats.org/officeDocument/2006/relationships" xmlns:m="http://schemas.openxmlformats.org/officeDocument/2006/math" xmlns:v="urn:schemas-microsoft-com:vml" xmlns:wp14="http://schemas.microsoft.com/office/word/2010/wordprocessingDrawing" xmlns:wp="http://schemas.openxmlformats.org/drawingml/2006/wordprocessingDrawing" xmlns:w10="urn:schemas-microsoft-com:office:word" xmlns:w="http://schemas.openxmlformats.org/wordprocessingml/2006/main" xmlns:w14="http://schemas.microsoft.com/office/word/2010/wordml" xmlns:w15="http://schemas.microsoft.com/office/word/2012/wordml" xmlns:wpg="http://schemas.microsoft.com/office/word/2010/wordprocessingGroup" xmlns:wpi="http://schemas.microsoft.com/office/word/2010/wordprocessingInk" xmlns:wne="http://schemas.microsoft.com/office/word/2006/wordml" xmlns:wps="http://schemas.microsoft.com/office/word/2010/wordprocessingShape" mc:Ignorable="w14 w15 wp14">
   <w:body>
-    <w:p>
-      <w:pPr>
-        <w:jc w:val="right"/>
-        <w:rPr>
-          <w:color w:val="9CC2E5" w:themeColor="accent1" w:themeTint="99"/>
-          <w:sz w:val="56"/>
-          <w:szCs w:val="56"/>
-        </w:rPr>
-      </w:pPr>
-      <w:r>
-        <w:rPr>
-          <w:noProof/>
-          <w:lang w:eastAsia="nb-NO"/>
-        </w:rPr>
-        <w:drawing>
-          <wp:inline distT="0" distB="0" distL="0" distR="0" wp14:anchorId="6BA454BF" wp14:editId="1A542637">
-            <wp:extent cx="1200150" cy="300038"/>
-            <wp:effectExtent l="0" t="0" r="0" b="5080"/>
-            <wp:docPr id="2" name="Bilde 2" descr="http://www.hybrida.no/upc/images/frontpage/1d9c815d44231f9d4211011f21301eb8a1a5f3d7.jpg"/>
-            <wp:cNvGraphicFramePr>
-              <a:graphicFrameLocks xmlns:a="http://schemas.openxmlformats.org/drawingml/2006/main" noChangeAspect="1"/>
-            </wp:cNvGraphicFramePr>
-            <a:graphic xmlns:a="http://schemas.openxmlformats.org/drawingml/2006/main">
-              <a:graphicData uri="http://schemas.openxmlformats.org/drawingml/2006/picture">
-                <pic:pic xmlns:pic="http://schemas.openxmlformats.org/drawingml/2006/picture">
-                  <pic:nvPicPr>
-                    <pic:cNvPr id="0" name="Picture 1" descr="http://www.hybrida.no/upc/images/frontpage/1d9c815d44231f9d4211011f21301eb8a1a5f3d7.jpg"/>
-                    <pic:cNvPicPr>
-                      <a:picLocks noChangeAspect="1" noChangeArrowheads="1"/>
-                    </pic:cNvPicPr>
-                  </pic:nvPicPr>
-                  <pic:blipFill>
-                    <a:blip r:embed="rId5" cstate="print">
-                      <a:extLst>
-                        <a:ext uri="{28A0092B-C50C-407E-A947-70E740481C1C}">
-                          <a14:useLocalDpi xmlns:a14="http://schemas.microsoft.com/office/drawing/2010/main" val="0"/>
-                        </a:ext>
-                      </a:extLst>
-                    </a:blip>
-                    <a:srcRect/>
-                    <a:stretch>
-                      <a:fillRect/>
-                    </a:stretch>
-                  </pic:blipFill>
-                  <pic:spPr bwMode="auto">
-                    <a:xfrm>
-                      <a:off x="0" y="0"/>
-                      <a:ext cx="1243688" cy="310923"/>
-                    </a:xfrm>
-                    <a:prstGeom prst="rect">
-                      <a:avLst/>
-                    </a:prstGeom>
-                    <a:noFill/>
-                    <a:ln>
-                      <a:noFill/>
-                    </a:ln>
-                  </pic:spPr>
-                </pic:pic>
-              </a:graphicData>
-            </a:graphic>
-          </wp:inline>
-        </w:drawing>
-      </w:r>
-    </w:p>
     <w:p>
       <w:pPr>
         <w:rPr>
@@ -97,6 +33,9 @@
       <w:pPr>
         <w:pStyle w:val="Overskrift1"/>
       </w:pPr>
+      <w:r>
+        <w:t xml:space="preserve"> ‘</w:t>
+      </w:r>
       <w:r>
         <w:t>Litt om NORKART AS</w:t>
       </w:r>
@@ -131,14 +70,16 @@
         <w:spacing w:line="336" w:lineRule="atLeast"/>
         <w:jc w:val="center"/>
         <w:rPr>
+          <w:rStyle w:val="Hyperkobling"/>
           <w:rFonts w:asciiTheme="minorHAnsi" w:eastAsiaTheme="minorHAnsi" w:hAnsiTheme="minorHAnsi" w:cstheme="minorBidi"/>
+          <w:b/>
           <w:color w:val="70AD47" w:themeColor="accent6"/>
-          <w:sz w:val="22"/>
-          <w:szCs w:val="22"/>
+          <w:sz w:val="28"/>
+          <w:szCs w:val="28"/>
           <w:lang w:eastAsia="en-US"/>
         </w:rPr>
       </w:pPr>
-      <w:hyperlink r:id="rId6" w:history="1">
+      <w:hyperlink r:id="rId7" w:history="1">
         <w:proofErr w:type="spellStart"/>
         <w:r>
           <w:rPr>
@@ -172,6 +113,29 @@
         <w:pStyle w:val="Overskrift1"/>
       </w:pPr>
       <w:r>
+        <w:t>Litt om oss:</w:t>
+      </w:r>
+    </w:p>
+    <w:p>
+      <w:r>
+        <w:t>Alexander Salveson Nossum</w:t>
+      </w:r>
+    </w:p>
+    <w:p>
+      <w:r>
+        <w:t xml:space="preserve">Antonio Armas </w:t>
+      </w:r>
+      <w:proofErr w:type="spellStart"/>
+      <w:r>
+        <w:t>Díaz</w:t>
+      </w:r>
+      <w:proofErr w:type="spellEnd"/>
+    </w:p>
+    <w:p>
+      <w:pPr>
+        <w:pStyle w:val="Overskrift1"/>
+      </w:pPr>
+      <w:r>
         <w:t xml:space="preserve">Intro om </w:t>
       </w:r>
       <w:r>
@@ -183,7 +147,13 @@
     </w:p>
     <w:p>
       <w:r>
-        <w:t>Nesten alle data som vi bruker har en geografisk kom</w:t>
+        <w:t xml:space="preserve">Nesten alle data som vi bruker </w:t>
+      </w:r>
+      <w:r>
+        <w:t xml:space="preserve">nå </w:t>
+      </w:r>
+      <w:r>
+        <w:t>har en geografisk kom</w:t>
       </w:r>
       <w:r>
         <w:t>p</w:t>
@@ -191,8 +161,88 @@
       <w:r>
         <w:t>onenter</w:t>
       </w:r>
-    </w:p>
-    <w:p/>
+      <w:r>
+        <w:t xml:space="preserve"> (geometri og posisjon)</w:t>
+      </w:r>
+      <w:r>
+        <w:t>.</w:t>
+      </w:r>
+    </w:p>
+    <w:p>
+      <w:r>
+        <w:t>D</w:t>
+      </w:r>
+      <w:r>
+        <w:t xml:space="preserve">et blir mer og mer formatter, biblioteker, og verktøy til å håndtere geografisk informasjon. Vi kan finner geografisk informasjon på </w:t>
+      </w:r>
+      <w:proofErr w:type="spellStart"/>
+      <w:r>
+        <w:t>Karverket</w:t>
+      </w:r>
+      <w:proofErr w:type="spellEnd"/>
+      <w:r>
+        <w:t xml:space="preserve"> </w:t>
+      </w:r>
+      <w:proofErr w:type="spellStart"/>
+      <w:r>
+        <w:t>web</w:t>
+      </w:r>
+      <w:r>
+        <w:t>site</w:t>
+      </w:r>
+      <w:proofErr w:type="spellEnd"/>
+      <w:r>
+        <w:t>, Miljødirektoratet, NGU</w:t>
+      </w:r>
+      <w:r>
+        <w:t>, Kommunene</w:t>
+      </w:r>
+      <w:r>
+        <w:t xml:space="preserve"> </w:t>
+      </w:r>
+      <w:r>
+        <w:t>og</w:t>
+      </w:r>
+      <w:r>
+        <w:t xml:space="preserve"> flere offisielt steder</w:t>
+      </w:r>
+      <w:r>
+        <w:t>.</w:t>
+      </w:r>
+    </w:p>
+    <w:p>
+      <w:r>
+        <w:t xml:space="preserve">Beste Open Source programvare og biblioteker er holdet rundt </w:t>
+      </w:r>
+      <w:proofErr w:type="spellStart"/>
+      <w:r>
+        <w:t>OsGeo</w:t>
+      </w:r>
+      <w:proofErr w:type="spellEnd"/>
+      <w:r>
+        <w:t xml:space="preserve"> prosjekt: </w:t>
+      </w:r>
+    </w:p>
+    <w:p>
+      <w:pPr>
+        <w:jc w:val="center"/>
+        <w:rPr>
+          <w:b/>
+          <w:sz w:val="24"/>
+          <w:szCs w:val="24"/>
+        </w:rPr>
+      </w:pPr>
+      <w:r>
+        <w:rPr>
+          <w:b/>
+          <w:sz w:val="24"/>
+          <w:szCs w:val="24"/>
+        </w:rPr>
+        <w:t>http://www.osgeo.org/</w:t>
+      </w:r>
+      <w:bookmarkStart w:id="0" w:name="_GoBack"/>
+      <w:bookmarkEnd w:id="0"/>
+    </w:p>
     <w:p>
       <w:pPr>
         <w:pStyle w:val="Overskrift1"/>
@@ -241,7 +291,7 @@
                     <pic:cNvPicPr/>
                   </pic:nvPicPr>
                   <pic:blipFill>
-                    <a:blip r:embed="rId7"/>
+                    <a:blip r:embed="rId8"/>
                     <a:stretch>
                       <a:fillRect/>
                     </a:stretch>
@@ -264,6 +314,7 @@
     </w:p>
     <w:p>
       <w:r>
+        <w:lastRenderedPageBreak/>
         <w:t>De presentere selv som enklest</w:t>
       </w:r>
       <w:r>
@@ -271,6 +322,9 @@
       </w:r>
       <w:r>
         <w:t>.</w:t>
+      </w:r>
+      <w:r>
+        <w:t xml:space="preserve"> Og de bruker bare Open Source løsninger.</w:t>
       </w:r>
     </w:p>
     <w:p>
@@ -352,7 +406,6 @@
         <w:pStyle w:val="Overskrift1"/>
       </w:pPr>
       <w:r>
-        <w:lastRenderedPageBreak/>
         <w:t>Hva trenger vi til å starte kurs?</w:t>
       </w:r>
     </w:p>
@@ -397,7 +450,7 @@
       </w:r>
     </w:p>
     <w:p>
-      <w:hyperlink r:id="rId8" w:history="1">
+      <w:hyperlink r:id="rId9" w:history="1">
         <w:r>
           <w:rPr>
             <w:rStyle w:val="Hyperkobling"/>
@@ -461,7 +514,7 @@
                     <pic:cNvPicPr/>
                   </pic:nvPicPr>
                   <pic:blipFill>
-                    <a:blip r:embed="rId9"/>
+                    <a:blip r:embed="rId10"/>
                     <a:stretch>
                       <a:fillRect/>
                     </a:stretch>
@@ -520,7 +573,7 @@
                     <pic:cNvPicPr/>
                   </pic:nvPicPr>
                   <pic:blipFill>
-                    <a:blip r:embed="rId10"/>
+                    <a:blip r:embed="rId11"/>
                     <a:stretch>
                       <a:fillRect/>
                     </a:stretch>
@@ -639,6 +692,7 @@
     </w:p>
     <w:p>
       <w:r>
+        <w:lastRenderedPageBreak/>
         <w:t>Velge «</w:t>
       </w:r>
       <w:proofErr w:type="spellStart"/>
@@ -756,7 +810,7 @@
                     <pic:cNvPicPr/>
                   </pic:nvPicPr>
                   <pic:blipFill>
-                    <a:blip r:embed="rId11"/>
+                    <a:blip r:embed="rId12"/>
                     <a:stretch>
                       <a:fillRect/>
                     </a:stretch>
@@ -779,7 +833,6 @@
     </w:p>
     <w:p>
       <w:r>
-        <w:lastRenderedPageBreak/>
         <w:t xml:space="preserve">I neste vinduet </w:t>
       </w:r>
       <w:proofErr w:type="spellStart"/>
@@ -867,7 +920,7 @@
                     <pic:cNvPicPr/>
                   </pic:nvPicPr>
                   <pic:blipFill>
-                    <a:blip r:embed="rId12"/>
+                    <a:blip r:embed="rId13"/>
                     <a:stretch>
                       <a:fillRect/>
                     </a:stretch>
@@ -939,6 +992,7 @@
     </w:p>
     <w:p>
       <w:r>
+        <w:lastRenderedPageBreak/>
         <w:br w:type="page"/>
       </w:r>
     </w:p>
@@ -948,7 +1002,19 @@
       </w:pPr>
       <w:r>
         <w:lastRenderedPageBreak/>
-        <w:t>Oppgave 2 opprett et kart</w:t>
+        <w:t xml:space="preserve">Oppgave 2 </w:t>
+      </w:r>
+      <w:r>
+        <w:t xml:space="preserve">å </w:t>
+      </w:r>
+      <w:r>
+        <w:t>opprett</w:t>
+      </w:r>
+      <w:r>
+        <w:t>e</w:t>
+      </w:r>
+      <w:r>
+        <w:t xml:space="preserve"> et kart</w:t>
       </w:r>
     </w:p>
     <w:p/>
@@ -996,7 +1062,7 @@
                     <pic:cNvPicPr/>
                   </pic:nvPicPr>
                   <pic:blipFill>
-                    <a:blip r:embed="rId13"/>
+                    <a:blip r:embed="rId14"/>
                     <a:stretch>
                       <a:fillRect/>
                     </a:stretch>
@@ -1090,7 +1156,7 @@
                     <pic:cNvPicPr/>
                   </pic:nvPicPr>
                   <pic:blipFill>
-                    <a:blip r:embed="rId14"/>
+                    <a:blip r:embed="rId15"/>
                     <a:stretch>
                       <a:fillRect/>
                     </a:stretch>
@@ -1181,7 +1247,7 @@
                     <pic:cNvPicPr/>
                   </pic:nvPicPr>
                   <pic:blipFill>
-                    <a:blip r:embed="rId15"/>
+                    <a:blip r:embed="rId16"/>
                     <a:stretch>
                       <a:fillRect/>
                     </a:stretch>
@@ -1369,7 +1435,7 @@
                     <pic:cNvPicPr/>
                   </pic:nvPicPr>
                   <pic:blipFill>
-                    <a:blip r:embed="rId16"/>
+                    <a:blip r:embed="rId17"/>
                     <a:stretch>
                       <a:fillRect/>
                     </a:stretch>
@@ -1439,7 +1505,7 @@
                     <pic:cNvPicPr/>
                   </pic:nvPicPr>
                   <pic:blipFill>
-                    <a:blip r:embed="rId17"/>
+                    <a:blip r:embed="rId18"/>
                     <a:stretch>
                       <a:fillRect/>
                     </a:stretch>
@@ -1509,7 +1575,7 @@
                     <pic:cNvPicPr/>
                   </pic:nvPicPr>
                   <pic:blipFill>
-                    <a:blip r:embed="rId18"/>
+                    <a:blip r:embed="rId19"/>
                     <a:stretch>
                       <a:fillRect/>
                     </a:stretch>
@@ -1747,7 +1813,7 @@
                     <pic:cNvPicPr/>
                   </pic:nvPicPr>
                   <pic:blipFill>
-                    <a:blip r:embed="rId19"/>
+                    <a:blip r:embed="rId20"/>
                     <a:stretch>
                       <a:fillRect/>
                     </a:stretch>
@@ -1797,7 +1863,7 @@
                     <pic:cNvPicPr/>
                   </pic:nvPicPr>
                   <pic:blipFill>
-                    <a:blip r:embed="rId20"/>
+                    <a:blip r:embed="rId21"/>
                     <a:stretch>
                       <a:fillRect/>
                     </a:stretch>
@@ -1861,7 +1927,7 @@
                     <pic:cNvPicPr/>
                   </pic:nvPicPr>
                   <pic:blipFill>
-                    <a:blip r:embed="rId18"/>
+                    <a:blip r:embed="rId19"/>
                     <a:stretch>
                       <a:fillRect/>
                     </a:stretch>
@@ -1906,7 +1972,7 @@
                     <pic:cNvPicPr/>
                   </pic:nvPicPr>
                   <pic:blipFill>
-                    <a:blip r:embed="rId20"/>
+                    <a:blip r:embed="rId21"/>
                     <a:stretch>
                       <a:fillRect/>
                     </a:stretch>
@@ -1959,7 +2025,7 @@
                     <pic:cNvPicPr/>
                   </pic:nvPicPr>
                   <pic:blipFill>
-                    <a:blip r:embed="rId21"/>
+                    <a:blip r:embed="rId22"/>
                     <a:stretch>
                       <a:fillRect/>
                     </a:stretch>
@@ -2125,7 +2191,7 @@
                     <pic:cNvPicPr/>
                   </pic:nvPicPr>
                   <pic:blipFill>
-                    <a:blip r:embed="rId22"/>
+                    <a:blip r:embed="rId23"/>
                     <a:stretch>
                       <a:fillRect/>
                     </a:stretch>
@@ -2232,7 +2298,7 @@
                     <pic:cNvPicPr/>
                   </pic:nvPicPr>
                   <pic:blipFill>
-                    <a:blip r:embed="rId23"/>
+                    <a:blip r:embed="rId24"/>
                     <a:stretch>
                       <a:fillRect/>
                     </a:stretch>
@@ -2338,7 +2404,7 @@
                     <pic:cNvPicPr/>
                   </pic:nvPicPr>
                   <pic:blipFill>
-                    <a:blip r:embed="rId20"/>
+                    <a:blip r:embed="rId21"/>
                     <a:stretch>
                       <a:fillRect/>
                     </a:stretch>
@@ -2386,7 +2452,7 @@
                     <pic:cNvPicPr/>
                   </pic:nvPicPr>
                   <pic:blipFill>
-                    <a:blip r:embed="rId18"/>
+                    <a:blip r:embed="rId19"/>
                     <a:stretch>
                       <a:fillRect/>
                     </a:stretch>
@@ -2481,7 +2547,7 @@
                     <pic:cNvPicPr/>
                   </pic:nvPicPr>
                   <pic:blipFill>
-                    <a:blip r:embed="rId24"/>
+                    <a:blip r:embed="rId25"/>
                     <a:stretch>
                       <a:fillRect/>
                     </a:stretch>
@@ -2537,7 +2603,7 @@
                     <pic:cNvPicPr/>
                   </pic:nvPicPr>
                   <pic:blipFill>
-                    <a:blip r:embed="rId25"/>
+                    <a:blip r:embed="rId26"/>
                     <a:stretch>
                       <a:fillRect/>
                     </a:stretch>
@@ -2581,7 +2647,7 @@
                     <pic:cNvPicPr/>
                   </pic:nvPicPr>
                   <pic:blipFill>
-                    <a:blip r:embed="rId26"/>
+                    <a:blip r:embed="rId27"/>
                     <a:stretch>
                       <a:fillRect/>
                     </a:stretch>
@@ -2706,7 +2772,7 @@
                     <pic:cNvPicPr/>
                   </pic:nvPicPr>
                   <pic:blipFill>
-                    <a:blip r:embed="rId27"/>
+                    <a:blip r:embed="rId28"/>
                     <a:stretch>
                       <a:fillRect/>
                     </a:stretch>
@@ -2770,7 +2836,7 @@
                     <pic:cNvPicPr/>
                   </pic:nvPicPr>
                   <pic:blipFill>
-                    <a:blip r:embed="rId28"/>
+                    <a:blip r:embed="rId29"/>
                     <a:stretch>
                       <a:fillRect/>
                     </a:stretch>
@@ -2989,12 +3055,10 @@
       </w:r>
     </w:p>
     <w:p>
-      <w:bookmarkStart w:id="0" w:name="_GoBack"/>
       <w:r>
         <w:t>Med Cartodb.js vi skal bruke:</w:t>
       </w:r>
     </w:p>
-    <w:bookmarkEnd w:id="0"/>
     <w:p>
       <w:proofErr w:type="spellStart"/>
       <w:r>
@@ -3138,6 +3202,147 @@
       <w:proofErr w:type="gramEnd"/>
       <w:r>
         <w:t xml:space="preserve"> Ikke se på fasit!!!</w:t>
+      </w:r>
+    </w:p>
+    <w:p>
+      <w:pPr>
+        <w:pStyle w:val="Overskrift1"/>
+      </w:pPr>
+      <w:r>
+        <w:t xml:space="preserve">Gallery, </w:t>
+      </w:r>
+      <w:proofErr w:type="spellStart"/>
+      <w:r>
+        <w:t>tutorials</w:t>
+      </w:r>
+      <w:proofErr w:type="spellEnd"/>
+    </w:p>
+    <w:p>
+      <w:r>
+        <w:t xml:space="preserve">Det ligger masse </w:t>
+      </w:r>
+      <w:proofErr w:type="spellStart"/>
+      <w:r>
+        <w:t>tutorials</w:t>
+      </w:r>
+      <w:proofErr w:type="spellEnd"/>
+      <w:r>
+        <w:t xml:space="preserve"> og eksempler på </w:t>
+      </w:r>
+      <w:proofErr w:type="spellStart"/>
+      <w:r>
+        <w:t>CartoDB</w:t>
+      </w:r>
+      <w:proofErr w:type="spellEnd"/>
+      <w:r>
+        <w:t xml:space="preserve"> web. Imponerte eksempel fra forskjellige data og god ideer.</w:t>
+      </w:r>
+    </w:p>
+    <w:p>
+      <w:pPr>
+        <w:jc w:val="center"/>
+        <w:rPr>
+          <w:sz w:val="28"/>
+          <w:szCs w:val="28"/>
+        </w:rPr>
+      </w:pPr>
+      <w:hyperlink r:id="rId30" w:history="1">
+        <w:r>
+          <w:rPr>
+            <w:rStyle w:val="Hyperkobling"/>
+            <w:sz w:val="28"/>
+            <w:szCs w:val="28"/>
+          </w:rPr>
+          <w:t>http://docs.cartodb.com/tuto</w:t>
+        </w:r>
+        <w:r>
+          <w:rPr>
+            <w:rStyle w:val="Hyperkobling"/>
+            <w:sz w:val="28"/>
+            <w:szCs w:val="28"/>
+          </w:rPr>
+          <w:t>r</w:t>
+        </w:r>
+        <w:r>
+          <w:rPr>
+            <w:rStyle w:val="Hyperkobling"/>
+            <w:sz w:val="28"/>
+            <w:szCs w:val="28"/>
+          </w:rPr>
+          <w:t>ials.html</w:t>
+        </w:r>
+      </w:hyperlink>
+    </w:p>
+    <w:p>
+      <w:pPr>
+        <w:jc w:val="center"/>
+        <w:rPr>
+          <w:sz w:val="28"/>
+          <w:szCs w:val="28"/>
+        </w:rPr>
+      </w:pPr>
+      <w:hyperlink r:id="rId31" w:history="1">
+        <w:r>
+          <w:rPr>
+            <w:rStyle w:val="Hyperkobling"/>
+            <w:sz w:val="28"/>
+            <w:szCs w:val="28"/>
+          </w:rPr>
+          <w:t>https://cartodb.com/g</w:t>
+        </w:r>
+        <w:r>
+          <w:rPr>
+            <w:rStyle w:val="Hyperkobling"/>
+            <w:sz w:val="28"/>
+            <w:szCs w:val="28"/>
+          </w:rPr>
+          <w:t>a</w:t>
+        </w:r>
+        <w:r>
+          <w:rPr>
+            <w:rStyle w:val="Hyperkobling"/>
+            <w:sz w:val="28"/>
+            <w:szCs w:val="28"/>
+          </w:rPr>
+          <w:t>llery/</w:t>
+        </w:r>
+      </w:hyperlink>
+    </w:p>
+    <w:p>
+      <w:r>
+        <w:t xml:space="preserve">Og allerede publisert datasett fra </w:t>
+      </w:r>
+      <w:proofErr w:type="spellStart"/>
+      <w:r>
+        <w:t>CartoDB</w:t>
+      </w:r>
+      <w:proofErr w:type="spellEnd"/>
+      <w:r>
+        <w:t xml:space="preserve">: (Your </w:t>
+      </w:r>
+      <w:proofErr w:type="spellStart"/>
+      <w:r>
+        <w:t>datasets</w:t>
+      </w:r>
+      <w:proofErr w:type="spellEnd"/>
+      <w:r>
+        <w:t xml:space="preserve">/data </w:t>
+      </w:r>
+      <w:proofErr w:type="spellStart"/>
+      <w:r>
+        <w:t>library</w:t>
+      </w:r>
+      <w:proofErr w:type="spellEnd"/>
+      <w:r>
+        <w:t>)</w:t>
+      </w:r>
+    </w:p>
+    <w:p>
+      <w:pPr>
+        <w:pStyle w:val="Overskrift1"/>
+      </w:pPr>
+      <w:r>
+        <w:t>Be Creative!</w:t>
       </w:r>
     </w:p>
     <w:p>
@@ -3149,82 +3354,13 @@
         </w:numPr>
       </w:pPr>
       <w:r>
-        <w:sym w:font="Wingdings" w:char="F0E0"/>
-      </w:r>
-      <w:r>
-        <w:t xml:space="preserve">!!!GPS oppsett se på GPS live i </w:t>
-      </w:r>
-      <w:proofErr w:type="spellStart"/>
-      <w:r>
-        <w:t>CartoDB</w:t>
-      </w:r>
-      <w:proofErr w:type="spellEnd"/>
-      <w:r>
-        <w:t xml:space="preserve"> (knappe med </w:t>
-      </w:r>
-      <w:proofErr w:type="spellStart"/>
-      <w:r>
-        <w:t>Leaflet</w:t>
-      </w:r>
-      <w:proofErr w:type="spellEnd"/>
-      <w:r>
-        <w:t xml:space="preserve"> </w:t>
-      </w:r>
-      <w:proofErr w:type="spellStart"/>
-      <w:r>
-        <w:t>plugin</w:t>
-      </w:r>
-      <w:proofErr w:type="spellEnd"/>
-      <w:r>
-        <w:t>)</w:t>
-      </w:r>
-    </w:p>
-    <w:p>
-      <w:pPr>
-        <w:pStyle w:val="Overskrift1"/>
-      </w:pPr>
-      <w:r>
-        <w:t xml:space="preserve">Gallery, </w:t>
-      </w:r>
-      <w:proofErr w:type="spellStart"/>
-      <w:r>
-        <w:t>tutorials</w:t>
-      </w:r>
-      <w:proofErr w:type="spellEnd"/>
-    </w:p>
-    <w:p>
-      <w:r>
-        <w:t xml:space="preserve">Det ligger masse </w:t>
-      </w:r>
-      <w:proofErr w:type="spellStart"/>
-      <w:r>
-        <w:t>tutorials</w:t>
-      </w:r>
-      <w:proofErr w:type="spellEnd"/>
-      <w:r>
-        <w:t xml:space="preserve"> og eksempler på </w:t>
-      </w:r>
-      <w:proofErr w:type="spellStart"/>
-      <w:r>
-        <w:t>CartoDB</w:t>
-      </w:r>
-      <w:proofErr w:type="spellEnd"/>
-      <w:r>
-        <w:t xml:space="preserve"> web. Imponerte eksempel fra forskjellige data og god ideer.</w:t>
-      </w:r>
-    </w:p>
-    <w:p/>
-    <w:p>
-      <w:pPr>
-        <w:pStyle w:val="Listeavsnitt"/>
-        <w:numPr>
-          <w:ilvl w:val="0"/>
-          <w:numId w:val="1"/>
-        </w:numPr>
-      </w:pPr>
-      <w:r>
-        <w:t>Be Creative!</w:t>
-      </w:r>
+        <w:t>Lag kreative visualiseringer/</w:t>
+      </w:r>
+      <w:proofErr w:type="spellStart"/>
+      <w:r>
+        <w:t>apper</w:t>
+      </w:r>
+      <w:proofErr w:type="spellEnd"/>
     </w:p>
     <w:p>
       <w:pPr>
@@ -3235,26 +3371,9 @@
         </w:numPr>
       </w:pPr>
       <w:r>
-        <w:t>Lag kreative visualiseringer/</w:t>
-      </w:r>
-      <w:proofErr w:type="spellStart"/>
-      <w:r>
-        <w:t>apper</w:t>
-      </w:r>
-      <w:proofErr w:type="spellEnd"/>
-    </w:p>
-    <w:p>
-      <w:pPr>
-        <w:pStyle w:val="Listeavsnitt"/>
-        <w:numPr>
-          <w:ilvl w:val="1"/>
-          <w:numId w:val="1"/>
-        </w:numPr>
-      </w:pPr>
-      <w:r>
         <w:t xml:space="preserve">Send link / kode på epost </w:t>
       </w:r>
-      <w:hyperlink r:id="rId29" w:history="1">
+      <w:hyperlink r:id="rId32" w:history="1">
         <w:r>
           <w:rPr>
             <w:rStyle w:val="Hyperkobling"/>
@@ -3275,8 +3394,28 @@
         <w:t xml:space="preserve">Premier til de beste! </w:t>
       </w:r>
     </w:p>
+    <w:p>
+      <w:pPr>
+        <w:pStyle w:val="Overskrift2"/>
+        <w:rPr>
+          <w:b/>
+          <w:sz w:val="40"/>
+          <w:szCs w:val="40"/>
+        </w:rPr>
+      </w:pPr>
+      <w:r>
+        <w:rPr>
+          <w:b/>
+          <w:sz w:val="40"/>
+          <w:szCs w:val="40"/>
+        </w:rPr>
+        <w:t>Vi håper at det ble interessant og ikke så kjedelige!!!!</w:t>
+      </w:r>
+    </w:p>
+    <w:p/>
     <w:p/>
     <w:sectPr>
+      <w:headerReference w:type="default" r:id="rId33"/>
       <w:pgSz w:w="11906" w:h="16838"/>
       <w:pgMar w:top="1417" w:right="1417" w:bottom="1417" w:left="1417" w:header="708" w:footer="708" w:gutter="0"/>
       <w:cols w:space="708"/>
@@ -3284,6 +3423,153 @@
     </w:sectPr>
   </w:body>
 </w:document>
+</file>
+
+<file path=word/endnotes.xml><?xml version="1.0" encoding="utf-8"?>
+<w:endnotes xmlns:wpc="http://schemas.microsoft.com/office/word/2010/wordprocessingCanvas" xmlns:mc="http://schemas.openxmlformats.org/markup-compatibility/2006" xmlns:o="urn:schemas-microsoft-com:office:office" xmlns:r="http://schemas.openxmlformats.org/officeDocument/2006/relationships" xmlns:m="http://schemas.openxmlformats.org/officeDocument/2006/math" xmlns:v="urn:schemas-microsoft-com:vml" xmlns:wp14="http://schemas.microsoft.com/office/word/2010/wordprocessingDrawing" xmlns:wp="http://schemas.openxmlformats.org/drawingml/2006/wordprocessingDrawing" xmlns:w10="urn:schemas-microsoft-com:office:word" xmlns:w="http://schemas.openxmlformats.org/wordprocessingml/2006/main" xmlns:w14="http://schemas.microsoft.com/office/word/2010/wordml" xmlns:w15="http://schemas.microsoft.com/office/word/2012/wordml" xmlns:wpg="http://schemas.microsoft.com/office/word/2010/wordprocessingGroup" xmlns:wpi="http://schemas.microsoft.com/office/word/2010/wordprocessingInk" xmlns:wne="http://schemas.microsoft.com/office/word/2006/wordml" xmlns:wps="http://schemas.microsoft.com/office/word/2010/wordprocessingShape" mc:Ignorable="w14 w15 wp14">
+  <w:endnote w:type="separator" w:id="-1">
+    <w:p>
+      <w:pPr>
+        <w:spacing w:after="0" w:line="240" w:lineRule="auto"/>
+      </w:pPr>
+      <w:r>
+        <w:separator/>
+      </w:r>
+    </w:p>
+  </w:endnote>
+  <w:endnote w:type="continuationSeparator" w:id="0">
+    <w:p>
+      <w:pPr>
+        <w:spacing w:after="0" w:line="240" w:lineRule="auto"/>
+      </w:pPr>
+      <w:r>
+        <w:continuationSeparator/>
+      </w:r>
+    </w:p>
+  </w:endnote>
+</w:endnotes>
+</file>
+
+<file path=word/footnotes.xml><?xml version="1.0" encoding="utf-8"?>
+<w:footnotes xmlns:wpc="http://schemas.microsoft.com/office/word/2010/wordprocessingCanvas" xmlns:mc="http://schemas.openxmlformats.org/markup-compatibility/2006" xmlns:o="urn:schemas-microsoft-com:office:office" xmlns:r="http://schemas.openxmlformats.org/officeDocument/2006/relationships" xmlns:m="http://schemas.openxmlformats.org/officeDocument/2006/math" xmlns:v="urn:schemas-microsoft-com:vml" xmlns:wp14="http://schemas.microsoft.com/office/word/2010/wordprocessingDrawing" xmlns:wp="http://schemas.openxmlformats.org/drawingml/2006/wordprocessingDrawing" xmlns:w10="urn:schemas-microsoft-com:office:word" xmlns:w="http://schemas.openxmlformats.org/wordprocessingml/2006/main" xmlns:w14="http://schemas.microsoft.com/office/word/2010/wordml" xmlns:w15="http://schemas.microsoft.com/office/word/2012/wordml" xmlns:wpg="http://schemas.microsoft.com/office/word/2010/wordprocessingGroup" xmlns:wpi="http://schemas.microsoft.com/office/word/2010/wordprocessingInk" xmlns:wne="http://schemas.microsoft.com/office/word/2006/wordml" xmlns:wps="http://schemas.microsoft.com/office/word/2010/wordprocessingShape" mc:Ignorable="w14 w15 wp14">
+  <w:footnote w:type="separator" w:id="-1">
+    <w:p>
+      <w:pPr>
+        <w:spacing w:after="0" w:line="240" w:lineRule="auto"/>
+      </w:pPr>
+      <w:r>
+        <w:separator/>
+      </w:r>
+    </w:p>
+  </w:footnote>
+  <w:footnote w:type="continuationSeparator" w:id="0">
+    <w:p>
+      <w:pPr>
+        <w:spacing w:after="0" w:line="240" w:lineRule="auto"/>
+      </w:pPr>
+      <w:r>
+        <w:continuationSeparator/>
+      </w:r>
+    </w:p>
+  </w:footnote>
+</w:footnotes>
+</file>
+
+<file path=word/header1.xml><?xml version="1.0" encoding="utf-8"?>
+<w:hdr xmlns:wpc="http://schemas.microsoft.com/office/word/2010/wordprocessingCanvas" xmlns:mc="http://schemas.openxmlformats.org/markup-compatibility/2006" xmlns:o="urn:schemas-microsoft-com:office:office" xmlns:r="http://schemas.openxmlformats.org/officeDocument/2006/relationships" xmlns:m="http://schemas.openxmlformats.org/officeDocument/2006/math" xmlns:v="urn:schemas-microsoft-com:vml" xmlns:wp14="http://schemas.microsoft.com/office/word/2010/wordprocessingDrawing" xmlns:wp="http://schemas.openxmlformats.org/drawingml/2006/wordprocessingDrawing" xmlns:w10="urn:schemas-microsoft-com:office:word" xmlns:w="http://schemas.openxmlformats.org/wordprocessingml/2006/main" xmlns:w14="http://schemas.microsoft.com/office/word/2010/wordml" xmlns:w15="http://schemas.microsoft.com/office/word/2012/wordml" xmlns:wpg="http://schemas.microsoft.com/office/word/2010/wordprocessingGroup" xmlns:wpi="http://schemas.microsoft.com/office/word/2010/wordprocessingInk" xmlns:wne="http://schemas.microsoft.com/office/word/2006/wordml" xmlns:wps="http://schemas.microsoft.com/office/word/2010/wordprocessingShape" mc:Ignorable="w14 w15 wp14">
+  <w:p>
+    <w:pPr>
+      <w:pStyle w:val="Topptekst"/>
+      <w:ind w:firstLine="708"/>
+    </w:pPr>
+    <w:r>
+      <w:rPr>
+        <w:noProof/>
+        <w:lang w:eastAsia="nb-NO"/>
+      </w:rPr>
+      <w:drawing>
+        <wp:anchor distT="0" distB="0" distL="114300" distR="114300" simplePos="0" relativeHeight="251658240" behindDoc="0" locked="0" layoutInCell="1" allowOverlap="1" wp14:anchorId="394CAACE" wp14:editId="4D41779A">
+          <wp:simplePos x="0" y="0"/>
+          <wp:positionH relativeFrom="column">
+            <wp:posOffset>4891405</wp:posOffset>
+          </wp:positionH>
+          <wp:positionV relativeFrom="paragraph">
+            <wp:posOffset>-132080</wp:posOffset>
+          </wp:positionV>
+          <wp:extent cx="1200150" cy="299720"/>
+          <wp:effectExtent l="0" t="0" r="0" b="5080"/>
+          <wp:wrapThrough wrapText="bothSides">
+            <wp:wrapPolygon edited="0">
+              <wp:start x="0" y="0"/>
+              <wp:lineTo x="0" y="20593"/>
+              <wp:lineTo x="21257" y="20593"/>
+              <wp:lineTo x="21257" y="0"/>
+              <wp:lineTo x="0" y="0"/>
+            </wp:wrapPolygon>
+          </wp:wrapThrough>
+          <wp:docPr id="27" name="Bilde 27" descr="http://www.hybrida.no/upc/images/frontpage/1d9c815d44231f9d4211011f21301eb8a1a5f3d7.jpg"/>
+          <wp:cNvGraphicFramePr>
+            <a:graphicFrameLocks xmlns:a="http://schemas.openxmlformats.org/drawingml/2006/main" noChangeAspect="1"/>
+          </wp:cNvGraphicFramePr>
+          <a:graphic xmlns:a="http://schemas.openxmlformats.org/drawingml/2006/main">
+            <a:graphicData uri="http://schemas.openxmlformats.org/drawingml/2006/picture">
+              <pic:pic xmlns:pic="http://schemas.openxmlformats.org/drawingml/2006/picture">
+                <pic:nvPicPr>
+                  <pic:cNvPr id="0" name="Picture 1" descr="http://www.hybrida.no/upc/images/frontpage/1d9c815d44231f9d4211011f21301eb8a1a5f3d7.jpg"/>
+                  <pic:cNvPicPr>
+                    <a:picLocks noChangeAspect="1" noChangeArrowheads="1"/>
+                  </pic:cNvPicPr>
+                </pic:nvPicPr>
+                <pic:blipFill>
+                  <a:blip r:embed="rId1" cstate="print">
+                    <a:extLst>
+                      <a:ext uri="{28A0092B-C50C-407E-A947-70E740481C1C}">
+                        <a14:useLocalDpi xmlns:a14="http://schemas.microsoft.com/office/drawing/2010/main" val="0"/>
+                      </a:ext>
+                    </a:extLst>
+                  </a:blip>
+                  <a:srcRect/>
+                  <a:stretch>
+                    <a:fillRect/>
+                  </a:stretch>
+                </pic:blipFill>
+                <pic:spPr bwMode="auto">
+                  <a:xfrm>
+                    <a:off x="0" y="0"/>
+                    <a:ext cx="1200150" cy="299720"/>
+                  </a:xfrm>
+                  <a:prstGeom prst="rect">
+                    <a:avLst/>
+                  </a:prstGeom>
+                  <a:noFill/>
+                  <a:ln>
+                    <a:noFill/>
+                  </a:ln>
+                </pic:spPr>
+              </pic:pic>
+            </a:graphicData>
+          </a:graphic>
+          <wp14:sizeRelH relativeFrom="page">
+            <wp14:pctWidth>0</wp14:pctWidth>
+          </wp14:sizeRelH>
+          <wp14:sizeRelV relativeFrom="page">
+            <wp14:pctHeight>0</wp14:pctHeight>
+          </wp14:sizeRelV>
+        </wp:anchor>
+      </w:drawing>
+    </w:r>
+    <w:r>
+      <w:tab/>
+    </w:r>
+    <w:r>
+      <w:rPr>
+        <w:noProof/>
+        <w:lang w:eastAsia="nb-NO"/>
+      </w:rPr>
+      <w:t xml:space="preserve">                                                                                                                                 </w:t>
+    </w:r>
+  </w:p>
+</w:hdr>
 </file>
 
 <file path=word/numbering.xml><?xml version="1.0" encoding="utf-8"?>
@@ -4039,6 +4325,50 @@
       <w:szCs w:val="26"/>
     </w:rPr>
   </w:style>
+  <w:style w:type="paragraph" w:styleId="Topptekst">
+    <w:name w:val="header"/>
+    <w:basedOn w:val="Normal"/>
+    <w:link w:val="TopptekstTegn"/>
+    <w:uiPriority w:val="99"/>
+    <w:unhideWhenUsed/>
+    <w:rsid w:val="00827C9C"/>
+    <w:pPr>
+      <w:tabs>
+        <w:tab w:val="center" w:pos="4536"/>
+        <w:tab w:val="right" w:pos="9072"/>
+      </w:tabs>
+      <w:spacing w:after="0" w:line="240" w:lineRule="auto"/>
+    </w:pPr>
+  </w:style>
+  <w:style w:type="character" w:customStyle="1" w:styleId="TopptekstTegn">
+    <w:name w:val="Topptekst Tegn"/>
+    <w:basedOn w:val="Standardskriftforavsnitt"/>
+    <w:link w:val="Topptekst"/>
+    <w:uiPriority w:val="99"/>
+    <w:rsid w:val="00827C9C"/>
+  </w:style>
+  <w:style w:type="paragraph" w:styleId="Bunntekst">
+    <w:name w:val="footer"/>
+    <w:basedOn w:val="Normal"/>
+    <w:link w:val="BunntekstTegn"/>
+    <w:uiPriority w:val="99"/>
+    <w:unhideWhenUsed/>
+    <w:rsid w:val="00827C9C"/>
+    <w:pPr>
+      <w:tabs>
+        <w:tab w:val="center" w:pos="4536"/>
+        <w:tab w:val="right" w:pos="9072"/>
+      </w:tabs>
+      <w:spacing w:after="0" w:line="240" w:lineRule="auto"/>
+    </w:pPr>
+  </w:style>
+  <w:style w:type="character" w:customStyle="1" w:styleId="BunntekstTegn">
+    <w:name w:val="Bunntekst Tegn"/>
+    <w:basedOn w:val="Standardskriftforavsnitt"/>
+    <w:link w:val="Bunntekst"/>
+    <w:uiPriority w:val="99"/>
+    <w:rsid w:val="00827C9C"/>
+  </w:style>
 </w:styles>
 </file>
 

</xml_diff>